<commit_message>
Revisión fin de año (Monitoreo).
</commit_message>
<xml_diff>
--- a/Docs/revisiones/Reporte de cierre de la 1a etapa del proyecto de la herramienta SAST.docx
+++ b/Docs/revisiones/Reporte de cierre de la 1a etapa del proyecto de la herramienta SAST.docx
@@ -1,11 +1,11 @@
 
 <file path=word/document.xml><?xml version="1.0" encoding="utf-8"?>
-<w:document xmlns:ve="http://schemas.openxmlformats.org/markup-compatibility/2006" xmlns:o="urn:schemas-microsoft-com:office:office" xmlns:r="http://schemas.openxmlformats.org/officeDocument/2006/relationships" xmlns:m="http://schemas.openxmlformats.org/officeDocument/2006/math" xmlns:v="urn:schemas-microsoft-com:vml" xmlns:wp="http://schemas.openxmlformats.org/drawingml/2006/wordprocessingDrawing" xmlns:w10="urn:schemas-microsoft-com:office:word" xmlns:w="http://schemas.openxmlformats.org/wordprocessingml/2006/main" xmlns:wne="http://schemas.microsoft.com/office/word/2006/wordml">
+<w:document xmlns:wpc="http://schemas.microsoft.com/office/word/2010/wordprocessingCanvas" xmlns:mc="http://schemas.openxmlformats.org/markup-compatibility/2006" xmlns:o="urn:schemas-microsoft-com:office:office" xmlns:r="http://schemas.openxmlformats.org/officeDocument/2006/relationships" xmlns:m="http://schemas.openxmlformats.org/officeDocument/2006/math" xmlns:v="urn:schemas-microsoft-com:vml" xmlns:wp14="http://schemas.microsoft.com/office/word/2010/wordprocessingDrawing" xmlns:wp="http://schemas.openxmlformats.org/drawingml/2006/wordprocessingDrawing" xmlns:w10="urn:schemas-microsoft-com:office:word" xmlns:w="http://schemas.openxmlformats.org/wordprocessingml/2006/main" xmlns:w14="http://schemas.microsoft.com/office/word/2010/wordml" xmlns:wpg="http://schemas.microsoft.com/office/word/2010/wordprocessingGroup" xmlns:wpi="http://schemas.microsoft.com/office/word/2010/wordprocessingInk" xmlns:wne="http://schemas.microsoft.com/office/word/2006/wordml" xmlns:wps="http://schemas.microsoft.com/office/word/2010/wordprocessingShape" mc:Ignorable="w14 wp14">
   <w:body>
     <w:tbl>
       <w:tblPr>
         <w:tblW w:w="0" w:type="auto"/>
-        <w:tblLook w:val="04A0"/>
+        <w:tblLook w:val="04A0" w:firstRow="1" w:lastRow="0" w:firstColumn="1" w:lastColumn="0" w:noHBand="0" w:noVBand="1"/>
       </w:tblPr>
       <w:tblGrid>
         <w:gridCol w:w="1668"/>
@@ -20,22 +20,18 @@
           </w:tcPr>
           <w:p>
             <w:pPr>
-              <w:spacing w:after="0" w:line="240" w:lineRule="auto"/>
+              <w:pStyle w:val="Sinespaciado"/>
               <w:rPr>
                 <w:rFonts w:eastAsia="Calibri"/>
-                <w:sz w:val="20"/>
-                <w:szCs w:val="20"/>
               </w:rPr>
             </w:pPr>
             <w:r>
               <w:rPr>
                 <w:rFonts w:eastAsia="Calibri"/>
                 <w:noProof/>
-                <w:sz w:val="20"/>
-                <w:szCs w:val="20"/>
               </w:rPr>
               <w:drawing>
-                <wp:inline distT="0" distB="0" distL="0" distR="0">
+                <wp:inline distT="0" distB="0" distL="0" distR="0" wp14:anchorId="0C2DAEF4" wp14:editId="4F9D6E94">
                   <wp:extent cx="676275" cy="866775"/>
                   <wp:effectExtent l="0" t="0" r="9525" b="9525"/>
                   <wp:docPr id="7" name="Imagen 1"/>
@@ -52,10 +48,10 @@
                           </pic:cNvPicPr>
                         </pic:nvPicPr>
                         <pic:blipFill>
-                          <a:blip r:embed="rId5">
+                          <a:blip r:embed="rId6">
                             <a:extLst>
                               <a:ext uri="{28A0092B-C50C-407E-A947-70E740481C1C}">
-                                <a14:useLocalDpi xmlns:a14="http://schemas.microsoft.com/office/drawing/2010/main" xmlns:wps="http://schemas.microsoft.com/office/word/2010/wordprocessingShape" xmlns:wpi="http://schemas.microsoft.com/office/word/2010/wordprocessingInk" xmlns:wpg="http://schemas.microsoft.com/office/word/2010/wordprocessingGroup" xmlns:w14="http://schemas.microsoft.com/office/word/2010/wordml" xmlns:w="http://schemas.openxmlformats.org/wordprocessingml/2006/main" xmlns:w10="urn:schemas-microsoft-com:office:word" xmlns:wp14="http://schemas.microsoft.com/office/word/2010/wordprocessingDrawing" xmlns:v="urn:schemas-microsoft-com:vml" xmlns:o="urn:schemas-microsoft-com:office:office" xmlns:mc="http://schemas.openxmlformats.org/markup-compatibility/2006" xmlns:wpc="http://schemas.microsoft.com/office/word/2010/wordprocessingCanvas" xmlns="" val="0"/>
+                                <a14:useLocalDpi xmlns:a14="http://schemas.microsoft.com/office/drawing/2010/main" val="0"/>
                               </a:ext>
                             </a:extLst>
                           </a:blip>
@@ -176,10 +172,10 @@
                           </pic:cNvPicPr>
                         </pic:nvPicPr>
                         <pic:blipFill>
-                          <a:blip r:embed="rId6">
+                          <a:blip r:embed="rId7">
                             <a:extLst>
                               <a:ext uri="{28A0092B-C50C-407E-A947-70E740481C1C}">
-                                <a14:useLocalDpi xmlns:a14="http://schemas.microsoft.com/office/drawing/2010/main" xmlns:wps="http://schemas.microsoft.com/office/word/2010/wordprocessingShape" xmlns:wpi="http://schemas.microsoft.com/office/word/2010/wordprocessingInk" xmlns:wpg="http://schemas.microsoft.com/office/word/2010/wordprocessingGroup" xmlns:w14="http://schemas.microsoft.com/office/word/2010/wordml" xmlns:w="http://schemas.openxmlformats.org/wordprocessingml/2006/main" xmlns:w10="urn:schemas-microsoft-com:office:word" xmlns:wp14="http://schemas.microsoft.com/office/word/2010/wordprocessingDrawing" xmlns:v="urn:schemas-microsoft-com:vml" xmlns:o="urn:schemas-microsoft-com:office:office" xmlns:mc="http://schemas.openxmlformats.org/markup-compatibility/2006" xmlns:wpc="http://schemas.microsoft.com/office/word/2010/wordprocessingCanvas" xmlns="" val="0"/>
+                                <a14:useLocalDpi xmlns:a14="http://schemas.microsoft.com/office/drawing/2010/main" val="0"/>
                               </a:ext>
                             </a:extLst>
                           </a:blip>
@@ -581,74 +577,6 @@
                 <pic:pic xmlns:pic="http://schemas.openxmlformats.org/drawingml/2006/picture">
                   <pic:nvPicPr>
                     <pic:cNvPr id="0" name="Picture 1"/>
-                    <pic:cNvPicPr>
-                      <a:picLocks noChangeAspect="1" noChangeArrowheads="1"/>
-                    </pic:cNvPicPr>
-                  </pic:nvPicPr>
-                  <pic:blipFill>
-                    <a:blip r:embed="rId7"/>
-                    <a:srcRect/>
-                    <a:stretch>
-                      <a:fillRect/>
-                    </a:stretch>
-                  </pic:blipFill>
-                  <pic:spPr bwMode="auto">
-                    <a:xfrm>
-                      <a:off x="0" y="0"/>
-                      <a:ext cx="5612130" cy="4491283"/>
-                    </a:xfrm>
-                    <a:prstGeom prst="rect">
-                      <a:avLst/>
-                    </a:prstGeom>
-                    <a:noFill/>
-                    <a:ln w="9525">
-                      <a:noFill/>
-                      <a:miter lim="800000"/>
-                      <a:headEnd/>
-                      <a:tailEnd/>
-                    </a:ln>
-                  </pic:spPr>
-                </pic:pic>
-              </a:graphicData>
-            </a:graphic>
-          </wp:inline>
-        </w:drawing>
-      </w:r>
-    </w:p>
-    <w:p>
-      <w:r>
-        <w:t>Sigue apareciendo fuera del área blanca la información y no se alcanza a visualizar toda.</w:t>
-      </w:r>
-    </w:p>
-    <w:p>
-      <w:r>
-        <w:rPr>
-          <w:noProof/>
-        </w:rPr>
-        <w:lastRenderedPageBreak/>
-        <w:pict>
-          <v:oval id="_x0000_s1026" style="position:absolute;margin-left:67.8pt;margin-top:146.05pt;width:94.05pt;height:12.8pt;z-index:251660288" strokecolor="#8db3e2 [1311]" strokeweight="1.5pt">
-            <v:fill opacity="0"/>
-          </v:oval>
-        </w:pict>
-      </w:r>
-      <w:r>
-        <w:rPr>
-          <w:noProof/>
-        </w:rPr>
-        <w:drawing>
-          <wp:inline distT="0" distB="0" distL="0" distR="0">
-            <wp:extent cx="5612130" cy="4491283"/>
-            <wp:effectExtent l="19050" t="0" r="7620" b="0"/>
-            <wp:docPr id="10" name="Imagen 4"/>
-            <wp:cNvGraphicFramePr>
-              <a:graphicFrameLocks xmlns:a="http://schemas.openxmlformats.org/drawingml/2006/main" noChangeAspect="1"/>
-            </wp:cNvGraphicFramePr>
-            <a:graphic xmlns:a="http://schemas.openxmlformats.org/drawingml/2006/main">
-              <a:graphicData uri="http://schemas.openxmlformats.org/drawingml/2006/picture">
-                <pic:pic xmlns:pic="http://schemas.openxmlformats.org/drawingml/2006/picture">
-                  <pic:nvPicPr>
-                    <pic:cNvPr id="0" name="Picture 4"/>
                     <pic:cNvPicPr>
                       <a:picLocks noChangeAspect="1" noChangeArrowheads="1"/>
                     </pic:cNvPicPr>
@@ -685,7 +613,121 @@
     </w:p>
     <w:p>
       <w:r>
+        <w:t>Sigue apareciendo fuera del área blanca la información y no se alcanza a visualizar toda.</w:t>
+      </w:r>
+    </w:p>
+    <w:p>
+      <w:pPr>
+        <w:rPr>
+          <w:b/>
+          <w:color w:val="E36C0A" w:themeColor="accent6" w:themeShade="BF"/>
+        </w:rPr>
+      </w:pPr>
+      <w:r>
+        <w:rPr>
+          <w:b/>
+          <w:color w:val="E36C0A" w:themeColor="accent6" w:themeShade="BF"/>
+        </w:rPr>
+        <w:t xml:space="preserve">+ Corregido. Se agregó un </w:t>
+      </w:r>
+      <w:proofErr w:type="spellStart"/>
+      <w:r>
+        <w:rPr>
+          <w:b/>
+          <w:color w:val="E36C0A" w:themeColor="accent6" w:themeShade="BF"/>
+        </w:rPr>
+        <w:t>scroll</w:t>
+      </w:r>
+      <w:proofErr w:type="spellEnd"/>
+      <w:r>
+        <w:rPr>
+          <w:b/>
+          <w:color w:val="E36C0A" w:themeColor="accent6" w:themeShade="BF"/>
+        </w:rPr>
+        <w:t xml:space="preserve"> horizontal.</w:t>
+      </w:r>
+    </w:p>
+    <w:p>
+      <w:r>
+        <w:rPr>
+          <w:noProof/>
+        </w:rPr>
+        <w:lastRenderedPageBreak/>
+        <w:pict>
+          <v:oval id="_x0000_s1026" style="position:absolute;margin-left:67.8pt;margin-top:146.05pt;width:94.05pt;height:12.8pt;z-index:251660288" strokecolor="#8db3e2 [1311]" strokeweight="1.5pt">
+            <v:fill opacity="0"/>
+          </v:oval>
+        </w:pict>
+      </w:r>
+      <w:r>
+        <w:rPr>
+          <w:noProof/>
+        </w:rPr>
+        <w:drawing>
+          <wp:inline distT="0" distB="0" distL="0" distR="0">
+            <wp:extent cx="5612130" cy="4491283"/>
+            <wp:effectExtent l="19050" t="0" r="7620" b="0"/>
+            <wp:docPr id="10" name="Imagen 4"/>
+            <wp:cNvGraphicFramePr>
+              <a:graphicFrameLocks xmlns:a="http://schemas.openxmlformats.org/drawingml/2006/main" noChangeAspect="1"/>
+            </wp:cNvGraphicFramePr>
+            <a:graphic xmlns:a="http://schemas.openxmlformats.org/drawingml/2006/main">
+              <a:graphicData uri="http://schemas.openxmlformats.org/drawingml/2006/picture">
+                <pic:pic xmlns:pic="http://schemas.openxmlformats.org/drawingml/2006/picture">
+                  <pic:nvPicPr>
+                    <pic:cNvPr id="0" name="Picture 4"/>
+                    <pic:cNvPicPr>
+                      <a:picLocks noChangeAspect="1" noChangeArrowheads="1"/>
+                    </pic:cNvPicPr>
+                  </pic:nvPicPr>
+                  <pic:blipFill>
+                    <a:blip r:embed="rId9"/>
+                    <a:srcRect/>
+                    <a:stretch>
+                      <a:fillRect/>
+                    </a:stretch>
+                  </pic:blipFill>
+                  <pic:spPr bwMode="auto">
+                    <a:xfrm>
+                      <a:off x="0" y="0"/>
+                      <a:ext cx="5612130" cy="4491283"/>
+                    </a:xfrm>
+                    <a:prstGeom prst="rect">
+                      <a:avLst/>
+                    </a:prstGeom>
+                    <a:noFill/>
+                    <a:ln w="9525">
+                      <a:noFill/>
+                      <a:miter lim="800000"/>
+                      <a:headEnd/>
+                      <a:tailEnd/>
+                    </a:ln>
+                  </pic:spPr>
+                </pic:pic>
+              </a:graphicData>
+            </a:graphic>
+          </wp:inline>
+        </w:drawing>
+      </w:r>
+    </w:p>
+    <w:p>
+      <w:r>
         <w:t>En el despliegue de la búsqueda por inventario o N. de serie o Usuario aun falta que aparezca el área ya que solamente aparece inventario, no. De serie, equipo, usuario, marca  y modelo.</w:t>
+      </w:r>
+    </w:p>
+    <w:p>
+      <w:pPr>
+        <w:rPr>
+          <w:b/>
+          <w:color w:val="E36C0A" w:themeColor="accent6" w:themeShade="BF"/>
+        </w:rPr>
+      </w:pPr>
+      <w:r>
+        <w:rPr>
+          <w:b/>
+          <w:color w:val="E36C0A" w:themeColor="accent6" w:themeShade="BF"/>
+        </w:rPr>
+        <w:t>+ Corregido. Probar con el valor 815.</w:t>
       </w:r>
     </w:p>
     <w:p>
@@ -712,7 +754,7 @@
                     </pic:cNvPicPr>
                   </pic:nvPicPr>
                   <pic:blipFill>
-                    <a:blip r:embed="rId9"/>
+                    <a:blip r:embed="rId10"/>
                     <a:srcRect/>
                     <a:stretch>
                       <a:fillRect/>
@@ -747,6 +789,21 @@
       </w:r>
     </w:p>
     <w:p>
+      <w:pPr>
+        <w:rPr>
+          <w:b/>
+          <w:color w:val="E36C0A" w:themeColor="accent6" w:themeShade="BF"/>
+        </w:rPr>
+      </w:pPr>
+      <w:r>
+        <w:rPr>
+          <w:b/>
+          <w:color w:val="E36C0A" w:themeColor="accent6" w:themeShade="BF"/>
+        </w:rPr>
+        <w:t>+ Revisado. Se debe listar en las cosas para hacer después del piloto.</w:t>
+      </w:r>
+    </w:p>
+    <w:p>
       <w:r>
         <w:rPr>
           <w:noProof/>
@@ -765,82 +822,6 @@
                 <pic:pic xmlns:pic="http://schemas.openxmlformats.org/drawingml/2006/picture">
                   <pic:nvPicPr>
                     <pic:cNvPr id="0" name="Picture 10"/>
-                    <pic:cNvPicPr>
-                      <a:picLocks noChangeAspect="1" noChangeArrowheads="1"/>
-                    </pic:cNvPicPr>
-                  </pic:nvPicPr>
-                  <pic:blipFill>
-                    <a:blip r:embed="rId10"/>
-                    <a:srcRect/>
-                    <a:stretch>
-                      <a:fillRect/>
-                    </a:stretch>
-                  </pic:blipFill>
-                  <pic:spPr bwMode="auto">
-                    <a:xfrm>
-                      <a:off x="0" y="0"/>
-                      <a:ext cx="5612130" cy="4491283"/>
-                    </a:xfrm>
-                    <a:prstGeom prst="rect">
-                      <a:avLst/>
-                    </a:prstGeom>
-                    <a:noFill/>
-                    <a:ln w="9525">
-                      <a:noFill/>
-                      <a:miter lim="800000"/>
-                      <a:headEnd/>
-                      <a:tailEnd/>
-                    </a:ln>
-                  </pic:spPr>
-                </pic:pic>
-              </a:graphicData>
-            </a:graphic>
-          </wp:inline>
-        </w:drawing>
-      </w:r>
-    </w:p>
-    <w:p>
-      <w:r>
-        <w:t>El personal</w:t>
-      </w:r>
-      <w:r>
-        <w:t xml:space="preserve"> de la </w:t>
-      </w:r>
-      <w:r>
-        <w:t xml:space="preserve"> MS </w:t>
-      </w:r>
-      <w:r>
-        <w:t>a</w:t>
-      </w:r>
-      <w:r>
-        <w:t>l escribir erróneamente</w:t>
-      </w:r>
-      <w:r>
-        <w:t xml:space="preserve"> la clave de la firma </w:t>
-      </w:r>
-      <w:r>
-        <w:t>marca error, perdiendo la información del equipo seleccionado, no mostrando la ubicación, nivel y extensión del usuario.</w:t>
-      </w:r>
-    </w:p>
-    <w:p>
-      <w:r>
-        <w:rPr>
-          <w:noProof/>
-        </w:rPr>
-        <w:lastRenderedPageBreak/>
-        <w:drawing>
-          <wp:inline distT="0" distB="0" distL="0" distR="0">
-            <wp:extent cx="5612130" cy="4491283"/>
-            <wp:effectExtent l="19050" t="0" r="7620" b="0"/>
-            <wp:docPr id="16" name="Imagen 16"/>
-            <wp:cNvGraphicFramePr>
-              <a:graphicFrameLocks xmlns:a="http://schemas.openxmlformats.org/drawingml/2006/main" noChangeAspect="1"/>
-            </wp:cNvGraphicFramePr>
-            <a:graphic xmlns:a="http://schemas.openxmlformats.org/drawingml/2006/main">
-              <a:graphicData uri="http://schemas.openxmlformats.org/drawingml/2006/picture">
-                <pic:pic xmlns:pic="http://schemas.openxmlformats.org/drawingml/2006/picture">
-                  <pic:nvPicPr>
-                    <pic:cNvPr id="0" name="Picture 16"/>
                     <pic:cNvPicPr>
                       <a:picLocks noChangeAspect="1" noChangeArrowheads="1"/>
                     </pic:cNvPicPr>
@@ -877,6 +858,100 @@
     </w:p>
     <w:p>
       <w:r>
+        <w:t>El personal</w:t>
+      </w:r>
+      <w:r>
+        <w:t xml:space="preserve"> de la </w:t>
+      </w:r>
+      <w:r>
+        <w:t xml:space="preserve"> MS </w:t>
+      </w:r>
+      <w:r>
+        <w:t>a</w:t>
+      </w:r>
+      <w:r>
+        <w:t>l escribir erróneamente</w:t>
+      </w:r>
+      <w:r>
+        <w:t xml:space="preserve"> la clave de la firma </w:t>
+      </w:r>
+      <w:r>
+        <w:t>marca error, perdiendo la información del equipo seleccionado, no mostrando la ubicación, nivel y extensión del usuario.</w:t>
+      </w:r>
+    </w:p>
+    <w:p>
+      <w:pPr>
+        <w:ind w:left="405"/>
+        <w:rPr>
+          <w:b/>
+          <w:color w:val="FF0000"/>
+        </w:rPr>
+      </w:pPr>
+      <w:r>
+        <w:rPr>
+          <w:b/>
+          <w:color w:val="FF0000"/>
+        </w:rPr>
+        <w:t xml:space="preserve"> X Falta</w:t>
+      </w:r>
+      <w:bookmarkStart w:id="0" w:name="_GoBack"/>
+      <w:bookmarkEnd w:id="0"/>
+    </w:p>
+    <w:p>
+      <w:r>
+        <w:rPr>
+          <w:noProof/>
+        </w:rPr>
+        <w:lastRenderedPageBreak/>
+        <w:drawing>
+          <wp:inline distT="0" distB="0" distL="0" distR="0">
+            <wp:extent cx="5612130" cy="4491283"/>
+            <wp:effectExtent l="19050" t="0" r="7620" b="0"/>
+            <wp:docPr id="16" name="Imagen 16"/>
+            <wp:cNvGraphicFramePr>
+              <a:graphicFrameLocks xmlns:a="http://schemas.openxmlformats.org/drawingml/2006/main" noChangeAspect="1"/>
+            </wp:cNvGraphicFramePr>
+            <a:graphic xmlns:a="http://schemas.openxmlformats.org/drawingml/2006/main">
+              <a:graphicData uri="http://schemas.openxmlformats.org/drawingml/2006/picture">
+                <pic:pic xmlns:pic="http://schemas.openxmlformats.org/drawingml/2006/picture">
+                  <pic:nvPicPr>
+                    <pic:cNvPr id="0" name="Picture 16"/>
+                    <pic:cNvPicPr>
+                      <a:picLocks noChangeAspect="1" noChangeArrowheads="1"/>
+                    </pic:cNvPicPr>
+                  </pic:nvPicPr>
+                  <pic:blipFill>
+                    <a:blip r:embed="rId12"/>
+                    <a:srcRect/>
+                    <a:stretch>
+                      <a:fillRect/>
+                    </a:stretch>
+                  </pic:blipFill>
+                  <pic:spPr bwMode="auto">
+                    <a:xfrm>
+                      <a:off x="0" y="0"/>
+                      <a:ext cx="5612130" cy="4491283"/>
+                    </a:xfrm>
+                    <a:prstGeom prst="rect">
+                      <a:avLst/>
+                    </a:prstGeom>
+                    <a:noFill/>
+                    <a:ln w="9525">
+                      <a:noFill/>
+                      <a:miter lim="800000"/>
+                      <a:headEnd/>
+                      <a:tailEnd/>
+                    </a:ln>
+                  </pic:spPr>
+                </pic:pic>
+              </a:graphicData>
+            </a:graphic>
+          </wp:inline>
+        </w:drawing>
+      </w:r>
+    </w:p>
+    <w:p>
+      <w:r>
         <w:t xml:space="preserve">Ya aparecen las acciones realizadas por los niveles anteriores aunque todavía no aparece el tiempo de </w:t>
       </w:r>
       <w:r>
@@ -912,7 +987,7 @@
                     </pic:cNvPicPr>
                   </pic:nvPicPr>
                   <pic:blipFill>
-                    <a:blip r:embed="rId12" cstate="print"/>
+                    <a:blip r:embed="rId13" cstate="print"/>
                     <a:srcRect/>
                     <a:stretch>
                       <a:fillRect/>
@@ -952,6 +1027,48 @@
     <w:p>
       <w:pPr>
         <w:ind w:left="-709"/>
+        <w:rPr>
+          <w:b/>
+          <w:color w:val="E36C0A" w:themeColor="accent6" w:themeShade="BF"/>
+        </w:rPr>
+      </w:pPr>
+      <w:r>
+        <w:rPr>
+          <w:b/>
+          <w:color w:val="E36C0A" w:themeColor="accent6" w:themeShade="BF"/>
+        </w:rPr>
+        <w:t>+ La parte de las opciones que faltaban para David Cano ya está corregido (Se le dio el roll de Gestor)</w:t>
+      </w:r>
+    </w:p>
+    <w:p>
+      <w:pPr>
+        <w:pStyle w:val="Prrafodelista"/>
+        <w:numPr>
+          <w:ilvl w:val="0"/>
+          <w:numId w:val="5"/>
+        </w:numPr>
+        <w:rPr>
+          <w:b/>
+          <w:color w:val="E36C0A" w:themeColor="accent6" w:themeShade="BF"/>
+        </w:rPr>
+      </w:pPr>
+      <w:r>
+        <w:rPr>
+          <w:b/>
+          <w:color w:val="E36C0A" w:themeColor="accent6" w:themeShade="BF"/>
+        </w:rPr>
+        <w:lastRenderedPageBreak/>
+        <w:t>Los listados que faltan deben enviarse a las mejoras después del Piloto.</w:t>
+      </w:r>
+    </w:p>
+    <w:p>
+      <w:pPr>
+        <w:pStyle w:val="Prrafodelista"/>
+        <w:ind w:left="-349"/>
+        <w:rPr>
+          <w:b/>
+          <w:color w:val="E36C0A" w:themeColor="accent6" w:themeShade="BF"/>
+        </w:rPr>
       </w:pPr>
     </w:p>
     <w:p>
@@ -973,7 +1090,6 @@
           <w:sz w:val="28"/>
           <w:szCs w:val="28"/>
         </w:rPr>
-        <w:lastRenderedPageBreak/>
         <w:t>Mesa de servicio</w:t>
       </w:r>
     </w:p>
@@ -996,96 +1112,6 @@
                 <pic:pic xmlns:pic="http://schemas.openxmlformats.org/drawingml/2006/picture">
                   <pic:nvPicPr>
                     <pic:cNvPr id="0" name="Picture 10"/>
-                    <pic:cNvPicPr>
-                      <a:picLocks noChangeAspect="1" noChangeArrowheads="1"/>
-                    </pic:cNvPicPr>
-                  </pic:nvPicPr>
-                  <pic:blipFill>
-                    <a:blip r:embed="rId13"/>
-                    <a:srcRect/>
-                    <a:stretch>
-                      <a:fillRect/>
-                    </a:stretch>
-                  </pic:blipFill>
-                  <pic:spPr bwMode="auto">
-                    <a:xfrm>
-                      <a:off x="0" y="0"/>
-                      <a:ext cx="5612130" cy="4491283"/>
-                    </a:xfrm>
-                    <a:prstGeom prst="rect">
-                      <a:avLst/>
-                    </a:prstGeom>
-                    <a:noFill/>
-                    <a:ln w="9525">
-                      <a:noFill/>
-                      <a:miter lim="800000"/>
-                      <a:headEnd/>
-                      <a:tailEnd/>
-                    </a:ln>
-                  </pic:spPr>
-                </pic:pic>
-              </a:graphicData>
-            </a:graphic>
-          </wp:inline>
-        </w:drawing>
-      </w:r>
-    </w:p>
-    <w:p>
-      <w:r>
-        <w:t>En el modulo de mesa de servicio al seleccionar “Semáforo de requerimientos” marca error y no permite accesar a esta opción.</w:t>
-      </w:r>
-    </w:p>
-    <w:p/>
-    <w:p/>
-    <w:p/>
-    <w:p/>
-    <w:p/>
-    <w:p/>
-    <w:p/>
-    <w:p/>
-    <w:p/>
-    <w:p/>
-    <w:p>
-      <w:pPr>
-        <w:pStyle w:val="Prrafodelista"/>
-        <w:numPr>
-          <w:ilvl w:val="0"/>
-          <w:numId w:val="2"/>
-        </w:numPr>
-        <w:rPr>
-          <w:b/>
-          <w:sz w:val="28"/>
-          <w:szCs w:val="28"/>
-        </w:rPr>
-      </w:pPr>
-      <w:r>
-        <w:rPr>
-          <w:b/>
-          <w:sz w:val="28"/>
-          <w:szCs w:val="28"/>
-        </w:rPr>
-        <w:lastRenderedPageBreak/>
-        <w:t>Aprobador</w:t>
-      </w:r>
-    </w:p>
-    <w:p>
-      <w:r>
-        <w:rPr>
-          <w:noProof/>
-        </w:rPr>
-        <w:drawing>
-          <wp:inline distT="0" distB="0" distL="0" distR="0">
-            <wp:extent cx="5612130" cy="4491283"/>
-            <wp:effectExtent l="19050" t="0" r="7620" b="0"/>
-            <wp:docPr id="21" name="Imagen 13"/>
-            <wp:cNvGraphicFramePr>
-              <a:graphicFrameLocks xmlns:a="http://schemas.openxmlformats.org/drawingml/2006/main" noChangeAspect="1"/>
-            </wp:cNvGraphicFramePr>
-            <a:graphic xmlns:a="http://schemas.openxmlformats.org/drawingml/2006/main">
-              <a:graphicData uri="http://schemas.openxmlformats.org/drawingml/2006/picture">
-                <pic:pic xmlns:pic="http://schemas.openxmlformats.org/drawingml/2006/picture">
-                  <pic:nvPicPr>
-                    <pic:cNvPr id="0" name="Picture 13"/>
                     <pic:cNvPicPr>
                       <a:picLocks noChangeAspect="1" noChangeArrowheads="1"/>
                     </pic:cNvPicPr>
@@ -1122,16 +1148,30 @@
     </w:p>
     <w:p>
       <w:r>
-        <w:t>Queda corregido que cuando el aprobador asigna el servicio y se equivoca al ingresar la contraseña marca el error pero ya no lo asigna.</w:t>
-      </w:r>
-      <w:r>
-        <w:t xml:space="preserve"> (O</w:t>
-      </w:r>
-      <w:r>
-        <w:t>K</w:t>
-      </w:r>
-      <w:r>
-        <w:t>)</w:t>
+        <w:t xml:space="preserve">En el modulo de mesa de servicio al seleccionar “Semáforo de requerimientos” marca error y no permite </w:t>
+      </w:r>
+      <w:proofErr w:type="spellStart"/>
+      <w:r>
+        <w:t>accesar</w:t>
+      </w:r>
+      <w:proofErr w:type="spellEnd"/>
+      <w:r>
+        <w:t xml:space="preserve"> a esta opción.</w:t>
+      </w:r>
+    </w:p>
+    <w:p>
+      <w:pPr>
+        <w:rPr>
+          <w:b/>
+          <w:color w:val="E36C0A" w:themeColor="accent6" w:themeShade="BF"/>
+        </w:rPr>
+      </w:pPr>
+      <w:r>
+        <w:rPr>
+          <w:b/>
+          <w:color w:val="E36C0A" w:themeColor="accent6" w:themeShade="BF"/>
+        </w:rPr>
+        <w:t>+ Revisado. No está marcando este problema. Quizá fue en alguna versión anterior. Revisar por parte de MS de nuevo, por favor.</w:t>
       </w:r>
     </w:p>
     <w:p/>
@@ -1158,7 +1198,121 @@
           <w:szCs w:val="28"/>
         </w:rPr>
       </w:pPr>
-      <w:hyperlink r:id="rId15" w:history="1">
+      <w:r>
+        <w:rPr>
+          <w:b/>
+          <w:sz w:val="28"/>
+          <w:szCs w:val="28"/>
+        </w:rPr>
+        <w:t>Aprobador</w:t>
+      </w:r>
+    </w:p>
+    <w:p>
+      <w:r>
+        <w:rPr>
+          <w:noProof/>
+        </w:rPr>
+        <w:drawing>
+          <wp:inline distT="0" distB="0" distL="0" distR="0">
+            <wp:extent cx="5612130" cy="4491283"/>
+            <wp:effectExtent l="19050" t="0" r="7620" b="0"/>
+            <wp:docPr id="21" name="Imagen 13"/>
+            <wp:cNvGraphicFramePr>
+              <a:graphicFrameLocks xmlns:a="http://schemas.openxmlformats.org/drawingml/2006/main" noChangeAspect="1"/>
+            </wp:cNvGraphicFramePr>
+            <a:graphic xmlns:a="http://schemas.openxmlformats.org/drawingml/2006/main">
+              <a:graphicData uri="http://schemas.openxmlformats.org/drawingml/2006/picture">
+                <pic:pic xmlns:pic="http://schemas.openxmlformats.org/drawingml/2006/picture">
+                  <pic:nvPicPr>
+                    <pic:cNvPr id="0" name="Picture 13"/>
+                    <pic:cNvPicPr>
+                      <a:picLocks noChangeAspect="1" noChangeArrowheads="1"/>
+                    </pic:cNvPicPr>
+                  </pic:nvPicPr>
+                  <pic:blipFill>
+                    <a:blip r:embed="rId15"/>
+                    <a:srcRect/>
+                    <a:stretch>
+                      <a:fillRect/>
+                    </a:stretch>
+                  </pic:blipFill>
+                  <pic:spPr bwMode="auto">
+                    <a:xfrm>
+                      <a:off x="0" y="0"/>
+                      <a:ext cx="5612130" cy="4491283"/>
+                    </a:xfrm>
+                    <a:prstGeom prst="rect">
+                      <a:avLst/>
+                    </a:prstGeom>
+                    <a:noFill/>
+                    <a:ln w="9525">
+                      <a:noFill/>
+                      <a:miter lim="800000"/>
+                      <a:headEnd/>
+                      <a:tailEnd/>
+                    </a:ln>
+                  </pic:spPr>
+                </pic:pic>
+              </a:graphicData>
+            </a:graphic>
+          </wp:inline>
+        </w:drawing>
+      </w:r>
+    </w:p>
+    <w:p>
+      <w:r>
+        <w:t>Queda corregido que cuando el aprobador asigna el servicio y se equivoca al ingresar la contraseña marca el error pero ya no lo asigna.</w:t>
+      </w:r>
+      <w:r>
+        <w:t xml:space="preserve"> (O</w:t>
+      </w:r>
+      <w:r>
+        <w:t>K</w:t>
+      </w:r>
+      <w:r>
+        <w:t>)</w:t>
+      </w:r>
+    </w:p>
+    <w:p>
+      <w:pPr>
+        <w:rPr>
+          <w:b/>
+          <w:color w:val="E36C0A" w:themeColor="accent6" w:themeShade="BF"/>
+        </w:rPr>
+      </w:pPr>
+      <w:r>
+        <w:rPr>
+          <w:b/>
+          <w:color w:val="E36C0A" w:themeColor="accent6" w:themeShade="BF"/>
+        </w:rPr>
+        <w:t>+ OK</w:t>
+      </w:r>
+    </w:p>
+    <w:p/>
+    <w:p/>
+    <w:p/>
+    <w:p/>
+    <w:p/>
+    <w:p/>
+    <w:p/>
+    <w:p/>
+    <w:p/>
+    <w:p/>
+    <w:p/>
+    <w:p>
+      <w:pPr>
+        <w:pStyle w:val="Prrafodelista"/>
+        <w:numPr>
+          <w:ilvl w:val="0"/>
+          <w:numId w:val="2"/>
+        </w:numPr>
+        <w:rPr>
+          <w:b/>
+          <w:sz w:val="28"/>
+          <w:szCs w:val="28"/>
+        </w:rPr>
+      </w:pPr>
+      <w:hyperlink r:id="rId16" w:history="1">
         <w:r>
           <w:rPr>
             <w:b/>
@@ -1171,6 +1325,9 @@
     </w:p>
     <w:p>
       <w:r>
+        <w:rPr>
+          <w:noProof/>
+        </w:rPr>
         <w:drawing>
           <wp:inline distT="0" distB="0" distL="0" distR="0">
             <wp:extent cx="6096000" cy="4876800"/>
@@ -1189,7 +1346,7 @@
                     </pic:cNvPicPr>
                   </pic:nvPicPr>
                   <pic:blipFill>
-                    <a:blip r:embed="rId16"/>
+                    <a:blip r:embed="rId17"/>
                     <a:srcRect/>
                     <a:stretch>
                       <a:fillRect/>
@@ -1223,7 +1380,21 @@
         <w:t>Continúa enviando el error al adjuntar el archivo, pero al accesar para realizar el cierre ya se adjunto.</w:t>
       </w:r>
     </w:p>
-    <w:p/>
+    <w:p>
+      <w:pPr>
+        <w:rPr>
+          <w:b/>
+          <w:color w:val="E36C0A" w:themeColor="accent6" w:themeShade="BF"/>
+        </w:rPr>
+      </w:pPr>
+      <w:r>
+        <w:rPr>
+          <w:b/>
+          <w:color w:val="E36C0A" w:themeColor="accent6" w:themeShade="BF"/>
+        </w:rPr>
+        <w:t>+ Corregido</w:t>
+      </w:r>
+    </w:p>
     <w:p/>
     <w:p/>
     <w:p/>
@@ -1252,7 +1423,6 @@
           <w:sz w:val="28"/>
           <w:szCs w:val="28"/>
         </w:rPr>
-        <w:lastRenderedPageBreak/>
         <w:t>Reportes</w:t>
       </w:r>
     </w:p>
@@ -1276,6 +1446,9 @@
     </w:p>
     <w:p>
       <w:r>
+        <w:rPr>
+          <w:noProof/>
+        </w:rPr>
         <w:drawing>
           <wp:inline distT="0" distB="0" distL="0" distR="0">
             <wp:extent cx="6217920" cy="4828604"/>
@@ -1294,7 +1467,7 @@
                     </pic:cNvPicPr>
                   </pic:nvPicPr>
                   <pic:blipFill>
-                    <a:blip r:embed="rId17"/>
+                    <a:blip r:embed="rId18"/>
                     <a:srcRect/>
                     <a:stretch>
                       <a:fillRect/>
@@ -1328,7 +1501,21 @@
         <w:t>Reporte completo</w:t>
       </w:r>
     </w:p>
-    <w:p/>
+    <w:p>
+      <w:pPr>
+        <w:rPr>
+          <w:b/>
+          <w:color w:val="E36C0A" w:themeColor="accent6" w:themeShade="BF"/>
+        </w:rPr>
+      </w:pPr>
+      <w:r>
+        <w:rPr>
+          <w:b/>
+          <w:color w:val="E36C0A" w:themeColor="accent6" w:themeShade="BF"/>
+        </w:rPr>
+        <w:t>+ OK (ver siguiente página)</w:t>
+      </w:r>
+    </w:p>
     <w:p/>
     <w:p/>
     <w:p/>
@@ -1421,6 +1608,9 @@
         </w:pict>
       </w:r>
       <w:r>
+        <w:rPr>
+          <w:noProof/>
+        </w:rPr>
         <w:drawing>
           <wp:inline distT="0" distB="0" distL="0" distR="0">
             <wp:extent cx="5612130" cy="4491283"/>
@@ -1439,7 +1629,7 @@
                     </pic:cNvPicPr>
                   </pic:nvPicPr>
                   <pic:blipFill>
-                    <a:blip r:embed="rId18"/>
+                    <a:blip r:embed="rId19"/>
                     <a:srcRect/>
                     <a:stretch>
                       <a:fillRect/>
@@ -1473,7 +1663,21 @@
         <w:t>Se muestran los siguientes errores en el reporte marcados en círculos azules.</w:t>
       </w:r>
     </w:p>
-    <w:p/>
+    <w:p>
+      <w:pPr>
+        <w:rPr>
+          <w:b/>
+          <w:color w:val="E36C0A" w:themeColor="accent6" w:themeShade="BF"/>
+        </w:rPr>
+      </w:pPr>
+      <w:r>
+        <w:rPr>
+          <w:b/>
+          <w:color w:val="E36C0A" w:themeColor="accent6" w:themeShade="BF"/>
+        </w:rPr>
+        <w:t>+ Corregido</w:t>
+      </w:r>
+    </w:p>
     <w:p/>
     <w:p/>
     <w:p/>
@@ -1527,7 +1731,7 @@
                     </pic:cNvPicPr>
                   </pic:nvPicPr>
                   <pic:blipFill>
-                    <a:blip r:embed="rId19"/>
+                    <a:blip r:embed="rId20"/>
                     <a:srcRect/>
                     <a:stretch>
                       <a:fillRect/>
@@ -1561,7 +1765,21 @@
         <w:t>Así mismo se enumeran algunas de las peticiones pendientes, para su valoración para desarrollarse en la etapa de pruebas siendo las siguientes y del mismo modo se anexen a la minuta.</w:t>
       </w:r>
     </w:p>
-    <w:p/>
+    <w:p>
+      <w:pPr>
+        <w:rPr>
+          <w:b/>
+          <w:color w:val="E36C0A" w:themeColor="accent6" w:themeShade="BF"/>
+        </w:rPr>
+      </w:pPr>
+      <w:r>
+        <w:rPr>
+          <w:b/>
+          <w:color w:val="E36C0A" w:themeColor="accent6" w:themeShade="BF"/>
+        </w:rPr>
+        <w:t>+ Revisar versión nueva</w:t>
+      </w:r>
+    </w:p>
     <w:p/>
     <w:p/>
     <w:p/>
@@ -1582,7 +1800,6 @@
         <w:rPr>
           <w:b/>
         </w:rPr>
-        <w:lastRenderedPageBreak/>
         <w:t>PETICIONES PENDIENTES, PARA SU VALORACIÓN PARA DESARROLLARSE EN LA ETAPA DE PRUEBAS</w:t>
       </w:r>
     </w:p>
@@ -1590,10 +1807,20 @@
       <w:pPr>
         <w:rPr>
           <w:b/>
-          <w:sz w:val="24"/>
-          <w:szCs w:val="24"/>
-        </w:rPr>
-      </w:pPr>
+          <w:color w:val="E36C0A" w:themeColor="accent6" w:themeShade="BF"/>
+          <w:sz w:val="24"/>
+          <w:szCs w:val="24"/>
+        </w:rPr>
+      </w:pPr>
+      <w:r>
+        <w:rPr>
+          <w:b/>
+          <w:color w:val="E36C0A" w:themeColor="accent6" w:themeShade="BF"/>
+          <w:sz w:val="24"/>
+          <w:szCs w:val="24"/>
+        </w:rPr>
+        <w:t>+ Se revisará cuando ya estemos en Piloto. MS debe llevar una lista de las peticiones</w:t>
+      </w:r>
     </w:p>
     <w:p>
       <w:pPr>
@@ -2118,7 +2345,7 @@
 </file>
 
 <file path=word/numbering.xml><?xml version="1.0" encoding="utf-8"?>
-<w:numbering xmlns:ve="http://schemas.openxmlformats.org/markup-compatibility/2006" xmlns:o="urn:schemas-microsoft-com:office:office" xmlns:r="http://schemas.openxmlformats.org/officeDocument/2006/relationships" xmlns:m="http://schemas.openxmlformats.org/officeDocument/2006/math" xmlns:v="urn:schemas-microsoft-com:vml" xmlns:wp="http://schemas.openxmlformats.org/drawingml/2006/wordprocessingDrawing" xmlns:w10="urn:schemas-microsoft-com:office:word" xmlns:w="http://schemas.openxmlformats.org/wordprocessingml/2006/main" xmlns:wne="http://schemas.microsoft.com/office/word/2006/wordml">
+<w:numbering xmlns:wpc="http://schemas.microsoft.com/office/word/2010/wordprocessingCanvas" xmlns:mc="http://schemas.openxmlformats.org/markup-compatibility/2006" xmlns:o="urn:schemas-microsoft-com:office:office" xmlns:r="http://schemas.openxmlformats.org/officeDocument/2006/relationships" xmlns:m="http://schemas.openxmlformats.org/officeDocument/2006/math" xmlns:v="urn:schemas-microsoft-com:vml" xmlns:wp14="http://schemas.microsoft.com/office/word/2010/wordprocessingDrawing" xmlns:wp="http://schemas.openxmlformats.org/drawingml/2006/wordprocessingDrawing" xmlns:w10="urn:schemas-microsoft-com:office:word" xmlns:w="http://schemas.openxmlformats.org/wordprocessingml/2006/main" xmlns:w14="http://schemas.microsoft.com/office/word/2010/wordml" xmlns:wpg="http://schemas.microsoft.com/office/word/2010/wordprocessingGroup" xmlns:wpi="http://schemas.microsoft.com/office/word/2010/wordprocessingInk" xmlns:wne="http://schemas.microsoft.com/office/word/2006/wordml" xmlns:wps="http://schemas.microsoft.com/office/word/2010/wordprocessingShape" mc:Ignorable="w14 wp14">
   <w:abstractNum w:abstractNumId="0">
     <w:nsid w:val="0016742D"/>
     <w:multiLevelType w:val="hybridMultilevel"/>
@@ -2233,6 +2460,230 @@
     </w:lvl>
   </w:abstractNum>
   <w:abstractNum w:abstractNumId="1">
+    <w:nsid w:val="105F3A8E"/>
+    <w:multiLevelType w:val="hybridMultilevel"/>
+    <w:tmpl w:val="A2D0AAEE"/>
+    <w:lvl w:ilvl="0" w:tplc="C70A8708">
+      <w:numFmt w:val="bullet"/>
+      <w:lvlText w:val="-"/>
+      <w:lvlJc w:val="left"/>
+      <w:pPr>
+        <w:ind w:left="720" w:hanging="360"/>
+      </w:pPr>
+      <w:rPr>
+        <w:rFonts w:ascii="Calibri" w:eastAsia="Times New Roman" w:hAnsi="Calibri" w:cs="Times New Roman" w:hint="default"/>
+      </w:rPr>
+    </w:lvl>
+    <w:lvl w:ilvl="1" w:tplc="080A0003" w:tentative="1">
+      <w:start w:val="1"/>
+      <w:numFmt w:val="bullet"/>
+      <w:lvlText w:val="o"/>
+      <w:lvlJc w:val="left"/>
+      <w:pPr>
+        <w:ind w:left="1440" w:hanging="360"/>
+      </w:pPr>
+      <w:rPr>
+        <w:rFonts w:ascii="Courier New" w:hAnsi="Courier New" w:cs="Courier New" w:hint="default"/>
+      </w:rPr>
+    </w:lvl>
+    <w:lvl w:ilvl="2" w:tplc="080A0005" w:tentative="1">
+      <w:start w:val="1"/>
+      <w:numFmt w:val="bullet"/>
+      <w:lvlText w:val=""/>
+      <w:lvlJc w:val="left"/>
+      <w:pPr>
+        <w:ind w:left="2160" w:hanging="360"/>
+      </w:pPr>
+      <w:rPr>
+        <w:rFonts w:ascii="Wingdings" w:hAnsi="Wingdings" w:hint="default"/>
+      </w:rPr>
+    </w:lvl>
+    <w:lvl w:ilvl="3" w:tplc="080A0001" w:tentative="1">
+      <w:start w:val="1"/>
+      <w:numFmt w:val="bullet"/>
+      <w:lvlText w:val=""/>
+      <w:lvlJc w:val="left"/>
+      <w:pPr>
+        <w:ind w:left="2880" w:hanging="360"/>
+      </w:pPr>
+      <w:rPr>
+        <w:rFonts w:ascii="Symbol" w:hAnsi="Symbol" w:hint="default"/>
+      </w:rPr>
+    </w:lvl>
+    <w:lvl w:ilvl="4" w:tplc="080A0003" w:tentative="1">
+      <w:start w:val="1"/>
+      <w:numFmt w:val="bullet"/>
+      <w:lvlText w:val="o"/>
+      <w:lvlJc w:val="left"/>
+      <w:pPr>
+        <w:ind w:left="3600" w:hanging="360"/>
+      </w:pPr>
+      <w:rPr>
+        <w:rFonts w:ascii="Courier New" w:hAnsi="Courier New" w:cs="Courier New" w:hint="default"/>
+      </w:rPr>
+    </w:lvl>
+    <w:lvl w:ilvl="5" w:tplc="080A0005" w:tentative="1">
+      <w:start w:val="1"/>
+      <w:numFmt w:val="bullet"/>
+      <w:lvlText w:val=""/>
+      <w:lvlJc w:val="left"/>
+      <w:pPr>
+        <w:ind w:left="4320" w:hanging="360"/>
+      </w:pPr>
+      <w:rPr>
+        <w:rFonts w:ascii="Wingdings" w:hAnsi="Wingdings" w:hint="default"/>
+      </w:rPr>
+    </w:lvl>
+    <w:lvl w:ilvl="6" w:tplc="080A0001" w:tentative="1">
+      <w:start w:val="1"/>
+      <w:numFmt w:val="bullet"/>
+      <w:lvlText w:val=""/>
+      <w:lvlJc w:val="left"/>
+      <w:pPr>
+        <w:ind w:left="5040" w:hanging="360"/>
+      </w:pPr>
+      <w:rPr>
+        <w:rFonts w:ascii="Symbol" w:hAnsi="Symbol" w:hint="default"/>
+      </w:rPr>
+    </w:lvl>
+    <w:lvl w:ilvl="7" w:tplc="080A0003" w:tentative="1">
+      <w:start w:val="1"/>
+      <w:numFmt w:val="bullet"/>
+      <w:lvlText w:val="o"/>
+      <w:lvlJc w:val="left"/>
+      <w:pPr>
+        <w:ind w:left="5760" w:hanging="360"/>
+      </w:pPr>
+      <w:rPr>
+        <w:rFonts w:ascii="Courier New" w:hAnsi="Courier New" w:cs="Courier New" w:hint="default"/>
+      </w:rPr>
+    </w:lvl>
+    <w:lvl w:ilvl="8" w:tplc="080A0005" w:tentative="1">
+      <w:start w:val="1"/>
+      <w:numFmt w:val="bullet"/>
+      <w:lvlText w:val=""/>
+      <w:lvlJc w:val="left"/>
+      <w:pPr>
+        <w:ind w:left="6480" w:hanging="360"/>
+      </w:pPr>
+      <w:rPr>
+        <w:rFonts w:ascii="Wingdings" w:hAnsi="Wingdings" w:hint="default"/>
+      </w:rPr>
+    </w:lvl>
+  </w:abstractNum>
+  <w:abstractNum w:abstractNumId="2">
+    <w:nsid w:val="208E15E1"/>
+    <w:multiLevelType w:val="hybridMultilevel"/>
+    <w:tmpl w:val="091481E8"/>
+    <w:lvl w:ilvl="0" w:tplc="6A629F8A">
+      <w:numFmt w:val="bullet"/>
+      <w:lvlText w:val=""/>
+      <w:lvlJc w:val="left"/>
+      <w:pPr>
+        <w:ind w:left="-349" w:hanging="360"/>
+      </w:pPr>
+      <w:rPr>
+        <w:rFonts w:ascii="Wingdings" w:eastAsia="Times New Roman" w:hAnsi="Wingdings" w:cs="Times New Roman" w:hint="default"/>
+      </w:rPr>
+    </w:lvl>
+    <w:lvl w:ilvl="1" w:tplc="080A0003" w:tentative="1">
+      <w:start w:val="1"/>
+      <w:numFmt w:val="bullet"/>
+      <w:lvlText w:val="o"/>
+      <w:lvlJc w:val="left"/>
+      <w:pPr>
+        <w:ind w:left="371" w:hanging="360"/>
+      </w:pPr>
+      <w:rPr>
+        <w:rFonts w:ascii="Courier New" w:hAnsi="Courier New" w:cs="Courier New" w:hint="default"/>
+      </w:rPr>
+    </w:lvl>
+    <w:lvl w:ilvl="2" w:tplc="080A0005" w:tentative="1">
+      <w:start w:val="1"/>
+      <w:numFmt w:val="bullet"/>
+      <w:lvlText w:val=""/>
+      <w:lvlJc w:val="left"/>
+      <w:pPr>
+        <w:ind w:left="1091" w:hanging="360"/>
+      </w:pPr>
+      <w:rPr>
+        <w:rFonts w:ascii="Wingdings" w:hAnsi="Wingdings" w:hint="default"/>
+      </w:rPr>
+    </w:lvl>
+    <w:lvl w:ilvl="3" w:tplc="080A0001" w:tentative="1">
+      <w:start w:val="1"/>
+      <w:numFmt w:val="bullet"/>
+      <w:lvlText w:val=""/>
+      <w:lvlJc w:val="left"/>
+      <w:pPr>
+        <w:ind w:left="1811" w:hanging="360"/>
+      </w:pPr>
+      <w:rPr>
+        <w:rFonts w:ascii="Symbol" w:hAnsi="Symbol" w:hint="default"/>
+      </w:rPr>
+    </w:lvl>
+    <w:lvl w:ilvl="4" w:tplc="080A0003" w:tentative="1">
+      <w:start w:val="1"/>
+      <w:numFmt w:val="bullet"/>
+      <w:lvlText w:val="o"/>
+      <w:lvlJc w:val="left"/>
+      <w:pPr>
+        <w:ind w:left="2531" w:hanging="360"/>
+      </w:pPr>
+      <w:rPr>
+        <w:rFonts w:ascii="Courier New" w:hAnsi="Courier New" w:cs="Courier New" w:hint="default"/>
+      </w:rPr>
+    </w:lvl>
+    <w:lvl w:ilvl="5" w:tplc="080A0005" w:tentative="1">
+      <w:start w:val="1"/>
+      <w:numFmt w:val="bullet"/>
+      <w:lvlText w:val=""/>
+      <w:lvlJc w:val="left"/>
+      <w:pPr>
+        <w:ind w:left="3251" w:hanging="360"/>
+      </w:pPr>
+      <w:rPr>
+        <w:rFonts w:ascii="Wingdings" w:hAnsi="Wingdings" w:hint="default"/>
+      </w:rPr>
+    </w:lvl>
+    <w:lvl w:ilvl="6" w:tplc="080A0001" w:tentative="1">
+      <w:start w:val="1"/>
+      <w:numFmt w:val="bullet"/>
+      <w:lvlText w:val=""/>
+      <w:lvlJc w:val="left"/>
+      <w:pPr>
+        <w:ind w:left="3971" w:hanging="360"/>
+      </w:pPr>
+      <w:rPr>
+        <w:rFonts w:ascii="Symbol" w:hAnsi="Symbol" w:hint="default"/>
+      </w:rPr>
+    </w:lvl>
+    <w:lvl w:ilvl="7" w:tplc="080A0003" w:tentative="1">
+      <w:start w:val="1"/>
+      <w:numFmt w:val="bullet"/>
+      <w:lvlText w:val="o"/>
+      <w:lvlJc w:val="left"/>
+      <w:pPr>
+        <w:ind w:left="4691" w:hanging="360"/>
+      </w:pPr>
+      <w:rPr>
+        <w:rFonts w:ascii="Courier New" w:hAnsi="Courier New" w:cs="Courier New" w:hint="default"/>
+      </w:rPr>
+    </w:lvl>
+    <w:lvl w:ilvl="8" w:tplc="080A0005" w:tentative="1">
+      <w:start w:val="1"/>
+      <w:numFmt w:val="bullet"/>
+      <w:lvlText w:val=""/>
+      <w:lvlJc w:val="left"/>
+      <w:pPr>
+        <w:ind w:left="5411" w:hanging="360"/>
+      </w:pPr>
+      <w:rPr>
+        <w:rFonts w:ascii="Wingdings" w:hAnsi="Wingdings" w:hint="default"/>
+      </w:rPr>
+    </w:lvl>
+  </w:abstractNum>
+  <w:abstractNum w:abstractNumId="3">
     <w:nsid w:val="2D303375"/>
     <w:multiLevelType w:val="hybridMultilevel"/>
     <w:tmpl w:val="7B4213D8"/>
@@ -2345,7 +2796,119 @@
       </w:rPr>
     </w:lvl>
   </w:abstractNum>
-  <w:abstractNum w:abstractNumId="2">
+  <w:abstractNum w:abstractNumId="4">
+    <w:nsid w:val="4669757A"/>
+    <w:multiLevelType w:val="hybridMultilevel"/>
+    <w:tmpl w:val="4CDE672A"/>
+    <w:lvl w:ilvl="0" w:tplc="FAF63C08">
+      <w:numFmt w:val="bullet"/>
+      <w:lvlText w:val="-"/>
+      <w:lvlJc w:val="left"/>
+      <w:pPr>
+        <w:ind w:left="765" w:hanging="360"/>
+      </w:pPr>
+      <w:rPr>
+        <w:rFonts w:ascii="Calibri" w:eastAsia="Times New Roman" w:hAnsi="Calibri" w:cs="Times New Roman" w:hint="default"/>
+      </w:rPr>
+    </w:lvl>
+    <w:lvl w:ilvl="1" w:tplc="080A0003" w:tentative="1">
+      <w:start w:val="1"/>
+      <w:numFmt w:val="bullet"/>
+      <w:lvlText w:val="o"/>
+      <w:lvlJc w:val="left"/>
+      <w:pPr>
+        <w:ind w:left="1485" w:hanging="360"/>
+      </w:pPr>
+      <w:rPr>
+        <w:rFonts w:ascii="Courier New" w:hAnsi="Courier New" w:cs="Courier New" w:hint="default"/>
+      </w:rPr>
+    </w:lvl>
+    <w:lvl w:ilvl="2" w:tplc="080A0005" w:tentative="1">
+      <w:start w:val="1"/>
+      <w:numFmt w:val="bullet"/>
+      <w:lvlText w:val=""/>
+      <w:lvlJc w:val="left"/>
+      <w:pPr>
+        <w:ind w:left="2205" w:hanging="360"/>
+      </w:pPr>
+      <w:rPr>
+        <w:rFonts w:ascii="Wingdings" w:hAnsi="Wingdings" w:hint="default"/>
+      </w:rPr>
+    </w:lvl>
+    <w:lvl w:ilvl="3" w:tplc="080A0001" w:tentative="1">
+      <w:start w:val="1"/>
+      <w:numFmt w:val="bullet"/>
+      <w:lvlText w:val=""/>
+      <w:lvlJc w:val="left"/>
+      <w:pPr>
+        <w:ind w:left="2925" w:hanging="360"/>
+      </w:pPr>
+      <w:rPr>
+        <w:rFonts w:ascii="Symbol" w:hAnsi="Symbol" w:hint="default"/>
+      </w:rPr>
+    </w:lvl>
+    <w:lvl w:ilvl="4" w:tplc="080A0003" w:tentative="1">
+      <w:start w:val="1"/>
+      <w:numFmt w:val="bullet"/>
+      <w:lvlText w:val="o"/>
+      <w:lvlJc w:val="left"/>
+      <w:pPr>
+        <w:ind w:left="3645" w:hanging="360"/>
+      </w:pPr>
+      <w:rPr>
+        <w:rFonts w:ascii="Courier New" w:hAnsi="Courier New" w:cs="Courier New" w:hint="default"/>
+      </w:rPr>
+    </w:lvl>
+    <w:lvl w:ilvl="5" w:tplc="080A0005" w:tentative="1">
+      <w:start w:val="1"/>
+      <w:numFmt w:val="bullet"/>
+      <w:lvlText w:val=""/>
+      <w:lvlJc w:val="left"/>
+      <w:pPr>
+        <w:ind w:left="4365" w:hanging="360"/>
+      </w:pPr>
+      <w:rPr>
+        <w:rFonts w:ascii="Wingdings" w:hAnsi="Wingdings" w:hint="default"/>
+      </w:rPr>
+    </w:lvl>
+    <w:lvl w:ilvl="6" w:tplc="080A0001" w:tentative="1">
+      <w:start w:val="1"/>
+      <w:numFmt w:val="bullet"/>
+      <w:lvlText w:val=""/>
+      <w:lvlJc w:val="left"/>
+      <w:pPr>
+        <w:ind w:left="5085" w:hanging="360"/>
+      </w:pPr>
+      <w:rPr>
+        <w:rFonts w:ascii="Symbol" w:hAnsi="Symbol" w:hint="default"/>
+      </w:rPr>
+    </w:lvl>
+    <w:lvl w:ilvl="7" w:tplc="080A0003" w:tentative="1">
+      <w:start w:val="1"/>
+      <w:numFmt w:val="bullet"/>
+      <w:lvlText w:val="o"/>
+      <w:lvlJc w:val="left"/>
+      <w:pPr>
+        <w:ind w:left="5805" w:hanging="360"/>
+      </w:pPr>
+      <w:rPr>
+        <w:rFonts w:ascii="Courier New" w:hAnsi="Courier New" w:cs="Courier New" w:hint="default"/>
+      </w:rPr>
+    </w:lvl>
+    <w:lvl w:ilvl="8" w:tplc="080A0005" w:tentative="1">
+      <w:start w:val="1"/>
+      <w:numFmt w:val="bullet"/>
+      <w:lvlText w:val=""/>
+      <w:lvlJc w:val="left"/>
+      <w:pPr>
+        <w:ind w:left="6525" w:hanging="360"/>
+      </w:pPr>
+      <w:rPr>
+        <w:rFonts w:ascii="Wingdings" w:hAnsi="Wingdings" w:hint="default"/>
+      </w:rPr>
+    </w:lvl>
+  </w:abstractNum>
+  <w:abstractNum w:abstractNumId="5">
     <w:nsid w:val="5D751ADE"/>
     <w:multiLevelType w:val="hybridMultilevel"/>
     <w:tmpl w:val="BE28ACFC"/>
@@ -2431,7 +2994,7 @@
       </w:pPr>
     </w:lvl>
   </w:abstractNum>
-  <w:abstractNum w:abstractNumId="3">
+  <w:abstractNum w:abstractNumId="6">
     <w:nsid w:val="61FE2AD7"/>
     <w:multiLevelType w:val="hybridMultilevel"/>
     <w:tmpl w:val="4B3A693A"/>
@@ -2548,19 +3111,28 @@
     <w:abstractNumId w:val="0"/>
   </w:num>
   <w:num w:numId="2">
+    <w:abstractNumId w:val="3"/>
+  </w:num>
+  <w:num w:numId="3">
+    <w:abstractNumId w:val="6"/>
+  </w:num>
+  <w:num w:numId="4">
+    <w:abstractNumId w:val="5"/>
+  </w:num>
+  <w:num w:numId="5">
+    <w:abstractNumId w:val="2"/>
+  </w:num>
+  <w:num w:numId="6">
     <w:abstractNumId w:val="1"/>
   </w:num>
-  <w:num w:numId="3">
-    <w:abstractNumId w:val="3"/>
-  </w:num>
-  <w:num w:numId="4">
-    <w:abstractNumId w:val="2"/>
+  <w:num w:numId="7">
+    <w:abstractNumId w:val="4"/>
   </w:num>
 </w:numbering>
 </file>
 
 <file path=word/styles.xml><?xml version="1.0" encoding="utf-8"?>
-<w:styles xmlns:r="http://schemas.openxmlformats.org/officeDocument/2006/relationships" xmlns:w="http://schemas.openxmlformats.org/wordprocessingml/2006/main">
+<w:styles xmlns:mc="http://schemas.openxmlformats.org/markup-compatibility/2006" xmlns:r="http://schemas.openxmlformats.org/officeDocument/2006/relationships" xmlns:w="http://schemas.openxmlformats.org/wordprocessingml/2006/main" xmlns:w14="http://schemas.microsoft.com/office/word/2010/wordml" mc:Ignorable="w14">
   <w:docDefaults>
     <w:rPrDefault>
       <w:rPr>
@@ -2735,7 +3307,6 @@
     <w:uiPriority w:val="99"/>
     <w:semiHidden/>
     <w:unhideWhenUsed/>
-    <w:qFormat/>
     <w:tblPr>
       <w:tblInd w:w="0" w:type="dxa"/>
       <w:tblCellMar>
@@ -2805,6 +3376,209 @@
       <w:color w:val="0000FF"/>
       <w:u w:val="single"/>
     </w:rPr>
+  </w:style>
+  <w:style w:type="paragraph" w:styleId="Sinespaciado">
+    <w:name w:val="No Spacing"/>
+    <w:uiPriority w:val="1"/>
+    <w:qFormat/>
+    <w:rsid w:val="008416B6"/>
+    <w:pPr>
+      <w:spacing w:after="0" w:line="240" w:lineRule="auto"/>
+    </w:pPr>
+    <w:rPr>
+      <w:rFonts w:ascii="Calibri" w:eastAsia="Times New Roman" w:hAnsi="Calibri" w:cs="Times New Roman"/>
+      <w:lang w:eastAsia="es-MX"/>
+    </w:rPr>
+  </w:style>
+</w:styles>
+</file>
+
+<file path=word/stylesWithEffects.xml><?xml version="1.0" encoding="utf-8"?>
+<w:styles xmlns:wpc="http://schemas.microsoft.com/office/word/2010/wordprocessingCanvas" xmlns:mc="http://schemas.openxmlformats.org/markup-compatibility/2006" xmlns:o="urn:schemas-microsoft-com:office:office" xmlns:r="http://schemas.openxmlformats.org/officeDocument/2006/relationships" xmlns:m="http://schemas.openxmlformats.org/officeDocument/2006/math" xmlns:v="urn:schemas-microsoft-com:vml" xmlns:wp14="http://schemas.microsoft.com/office/word/2010/wordprocessingDrawing" xmlns:wp="http://schemas.openxmlformats.org/drawingml/2006/wordprocessingDrawing" xmlns:w10="urn:schemas-microsoft-com:office:word" xmlns:w="http://schemas.openxmlformats.org/wordprocessingml/2006/main" xmlns:w14="http://schemas.microsoft.com/office/word/2010/wordml" xmlns:wpg="http://schemas.microsoft.com/office/word/2010/wordprocessingGroup" xmlns:wpi="http://schemas.microsoft.com/office/word/2010/wordprocessingInk" xmlns:wne="http://schemas.microsoft.com/office/word/2006/wordml" xmlns:wps="http://schemas.microsoft.com/office/word/2010/wordprocessingShape" mc:Ignorable="w14 wp14">
+  <w:docDefaults>
+    <w:rPrDefault>
+      <w:rPr>
+        <w:rFonts w:asciiTheme="minorHAnsi" w:eastAsiaTheme="minorEastAsia" w:hAnsiTheme="minorHAnsi" w:cstheme="minorBidi"/>
+        <w:sz w:val="22"/>
+        <w:szCs w:val="22"/>
+        <w:lang w:val="es-MX" w:eastAsia="es-MX" w:bidi="ar-SA"/>
+      </w:rPr>
+    </w:rPrDefault>
+    <w:pPrDefault>
+      <w:pPr>
+        <w:spacing w:after="200" w:line="276" w:lineRule="auto"/>
+      </w:pPr>
+    </w:pPrDefault>
+  </w:docDefaults>
+  <w:latentStyles w:defLockedState="0" w:defUIPriority="99" w:defSemiHidden="1" w:defUnhideWhenUsed="1" w:defQFormat="0" w:count="267">
+    <w:lsdException w:name="Normal" w:semiHidden="0" w:uiPriority="0" w:unhideWhenUsed="0" w:qFormat="1"/>
+    <w:lsdException w:name="heading 1" w:semiHidden="0" w:uiPriority="9" w:unhideWhenUsed="0" w:qFormat="1"/>
+    <w:lsdException w:name="heading 2" w:uiPriority="9" w:qFormat="1"/>
+    <w:lsdException w:name="heading 3" w:uiPriority="9" w:qFormat="1"/>
+    <w:lsdException w:name="heading 4" w:uiPriority="9" w:qFormat="1"/>
+    <w:lsdException w:name="heading 5" w:uiPriority="9" w:qFormat="1"/>
+    <w:lsdException w:name="heading 6" w:uiPriority="9" w:qFormat="1"/>
+    <w:lsdException w:name="heading 7" w:uiPriority="9" w:qFormat="1"/>
+    <w:lsdException w:name="heading 8" w:uiPriority="9" w:qFormat="1"/>
+    <w:lsdException w:name="heading 9" w:uiPriority="9" w:qFormat="1"/>
+    <w:lsdException w:name="toc 1" w:uiPriority="39"/>
+    <w:lsdException w:name="toc 2" w:uiPriority="39"/>
+    <w:lsdException w:name="toc 3" w:uiPriority="39"/>
+    <w:lsdException w:name="toc 4" w:uiPriority="39"/>
+    <w:lsdException w:name="toc 5" w:uiPriority="39"/>
+    <w:lsdException w:name="toc 6" w:uiPriority="39"/>
+    <w:lsdException w:name="toc 7" w:uiPriority="39"/>
+    <w:lsdException w:name="toc 8" w:uiPriority="39"/>
+    <w:lsdException w:name="toc 9" w:uiPriority="39"/>
+    <w:lsdException w:name="caption" w:uiPriority="35" w:qFormat="1"/>
+    <w:lsdException w:name="Title" w:semiHidden="0" w:uiPriority="10" w:unhideWhenUsed="0" w:qFormat="1"/>
+    <w:lsdException w:name="Default Paragraph Font" w:uiPriority="1"/>
+    <w:lsdException w:name="Subtitle" w:semiHidden="0" w:uiPriority="11" w:unhideWhenUsed="0" w:qFormat="1"/>
+    <w:lsdException w:name="Strong" w:semiHidden="0" w:uiPriority="22" w:unhideWhenUsed="0" w:qFormat="1"/>
+    <w:lsdException w:name="Emphasis" w:semiHidden="0" w:uiPriority="20" w:unhideWhenUsed="0" w:qFormat="1"/>
+    <w:lsdException w:name="Table Grid" w:semiHidden="0" w:uiPriority="59" w:unhideWhenUsed="0"/>
+    <w:lsdException w:name="Placeholder Text" w:unhideWhenUsed="0"/>
+    <w:lsdException w:name="No Spacing" w:semiHidden="0" w:uiPriority="1" w:unhideWhenUsed="0" w:qFormat="1"/>
+    <w:lsdException w:name="Light Shading" w:semiHidden="0" w:uiPriority="60" w:unhideWhenUsed="0"/>
+    <w:lsdException w:name="Light List" w:semiHidden="0" w:uiPriority="61" w:unhideWhenUsed="0"/>
+    <w:lsdException w:name="Light Grid" w:semiHidden="0" w:uiPriority="62" w:unhideWhenUsed="0"/>
+    <w:lsdException w:name="Medium Shading 1" w:semiHidden="0" w:uiPriority="63" w:unhideWhenUsed="0"/>
+    <w:lsdException w:name="Medium Shading 2" w:semiHidden="0" w:uiPriority="64" w:unhideWhenUsed="0"/>
+    <w:lsdException w:name="Medium List 1" w:semiHidden="0" w:uiPriority="65" w:unhideWhenUsed="0"/>
+    <w:lsdException w:name="Medium List 2" w:semiHidden="0" w:uiPriority="66" w:unhideWhenUsed="0"/>
+    <w:lsdException w:name="Medium Grid 1" w:semiHidden="0" w:uiPriority="67" w:unhideWhenUsed="0"/>
+    <w:lsdException w:name="Medium Grid 2" w:semiHidden="0" w:uiPriority="68" w:unhideWhenUsed="0"/>
+    <w:lsdException w:name="Medium Grid 3" w:semiHidden="0" w:uiPriority="69" w:unhideWhenUsed="0"/>
+    <w:lsdException w:name="Dark List" w:semiHidden="0" w:uiPriority="70" w:unhideWhenUsed="0"/>
+    <w:lsdException w:name="Colorful Shading" w:semiHidden="0" w:uiPriority="71" w:unhideWhenUsed="0"/>
+    <w:lsdException w:name="Colorful List" w:semiHidden="0" w:uiPriority="72" w:unhideWhenUsed="0"/>
+    <w:lsdException w:name="Colorful Grid" w:semiHidden="0" w:uiPriority="73" w:unhideWhenUsed="0"/>
+    <w:lsdException w:name="Light Shading Accent 1" w:semiHidden="0" w:uiPriority="60" w:unhideWhenUsed="0"/>
+    <w:lsdException w:name="Light List Accent 1" w:semiHidden="0" w:uiPriority="61" w:unhideWhenUsed="0"/>
+    <w:lsdException w:name="Light Grid Accent 1" w:semiHidden="0" w:uiPriority="62" w:unhideWhenUsed="0"/>
+    <w:lsdException w:name="Medium Shading 1 Accent 1" w:semiHidden="0" w:uiPriority="63" w:unhideWhenUsed="0"/>
+    <w:lsdException w:name="Medium Shading 2 Accent 1" w:semiHidden="0" w:uiPriority="64" w:unhideWhenUsed="0"/>
+    <w:lsdException w:name="Medium List 1 Accent 1" w:semiHidden="0" w:uiPriority="65" w:unhideWhenUsed="0"/>
+    <w:lsdException w:name="Revision" w:unhideWhenUsed="0"/>
+    <w:lsdException w:name="List Paragraph" w:semiHidden="0" w:uiPriority="34" w:unhideWhenUsed="0" w:qFormat="1"/>
+    <w:lsdException w:name="Quote" w:semiHidden="0" w:uiPriority="29" w:unhideWhenUsed="0" w:qFormat="1"/>
+    <w:lsdException w:name="Intense Quote" w:semiHidden="0" w:uiPriority="30" w:unhideWhenUsed="0" w:qFormat="1"/>
+    <w:lsdException w:name="Medium List 2 Accent 1" w:semiHidden="0" w:uiPriority="66" w:unhideWhenUsed="0"/>
+    <w:lsdException w:name="Medium Grid 1 Accent 1" w:semiHidden="0" w:uiPriority="67" w:unhideWhenUsed="0"/>
+    <w:lsdException w:name="Medium Grid 2 Accent 1" w:semiHidden="0" w:uiPriority="68" w:unhideWhenUsed="0"/>
+    <w:lsdException w:name="Medium Grid 3 Accent 1" w:semiHidden="0" w:uiPriority="69" w:unhideWhenUsed="0"/>
+    <w:lsdException w:name="Dark List Accent 1" w:semiHidden="0" w:uiPriority="70" w:unhideWhenUsed="0"/>
+    <w:lsdException w:name="Colorful Shading Accent 1" w:semiHidden="0" w:uiPriority="71" w:unhideWhenUsed="0"/>
+    <w:lsdException w:name="Colorful List Accent 1" w:semiHidden="0" w:uiPriority="72" w:unhideWhenUsed="0"/>
+    <w:lsdException w:name="Colorful Grid Accent 1" w:semiHidden="0" w:uiPriority="73" w:unhideWhenUsed="0"/>
+    <w:lsdException w:name="Light Shading Accent 2" w:semiHidden="0" w:uiPriority="60" w:unhideWhenUsed="0"/>
+    <w:lsdException w:name="Light List Accent 2" w:semiHidden="0" w:uiPriority="61" w:unhideWhenUsed="0"/>
+    <w:lsdException w:name="Light Grid Accent 2" w:semiHidden="0" w:uiPriority="62" w:unhideWhenUsed="0"/>
+    <w:lsdException w:name="Medium Shading 1 Accent 2" w:semiHidden="0" w:uiPriority="63" w:unhideWhenUsed="0"/>
+    <w:lsdException w:name="Medium Shading 2 Accent 2" w:semiHidden="0" w:uiPriority="64" w:unhideWhenUsed="0"/>
+    <w:lsdException w:name="Medium List 1 Accent 2" w:semiHidden="0" w:uiPriority="65" w:unhideWhenUsed="0"/>
+    <w:lsdException w:name="Medium List 2 Accent 2" w:semiHidden="0" w:uiPriority="66" w:unhideWhenUsed="0"/>
+    <w:lsdException w:name="Medium Grid 1 Accent 2" w:semiHidden="0" w:uiPriority="67" w:unhideWhenUsed="0"/>
+    <w:lsdException w:name="Medium Grid 2 Accent 2" w:semiHidden="0" w:uiPriority="68" w:unhideWhenUsed="0"/>
+    <w:lsdException w:name="Medium Grid 3 Accent 2" w:semiHidden="0" w:uiPriority="69" w:unhideWhenUsed="0"/>
+    <w:lsdException w:name="Dark List Accent 2" w:semiHidden="0" w:uiPriority="70" w:unhideWhenUsed="0"/>
+    <w:lsdException w:name="Colorful Shading Accent 2" w:semiHidden="0" w:uiPriority="71" w:unhideWhenUsed="0"/>
+    <w:lsdException w:name="Colorful List Accent 2" w:semiHidden="0" w:uiPriority="72" w:unhideWhenUsed="0"/>
+    <w:lsdException w:name="Colorful Grid Accent 2" w:semiHidden="0" w:uiPriority="73" w:unhideWhenUsed="0"/>
+    <w:lsdException w:name="Light Shading Accent 3" w:semiHidden="0" w:uiPriority="60" w:unhideWhenUsed="0"/>
+    <w:lsdException w:name="Light List Accent 3" w:semiHidden="0" w:uiPriority="61" w:unhideWhenUsed="0"/>
+    <w:lsdException w:name="Light Grid Accent 3" w:semiHidden="0" w:uiPriority="62" w:unhideWhenUsed="0"/>
+    <w:lsdException w:name="Medium Shading 1 Accent 3" w:semiHidden="0" w:uiPriority="63" w:unhideWhenUsed="0"/>
+    <w:lsdException w:name="Medium Shading 2 Accent 3" w:semiHidden="0" w:uiPriority="64" w:unhideWhenUsed="0"/>
+    <w:lsdException w:name="Medium List 1 Accent 3" w:semiHidden="0" w:uiPriority="65" w:unhideWhenUsed="0"/>
+    <w:lsdException w:name="Medium List 2 Accent 3" w:semiHidden="0" w:uiPriority="66" w:unhideWhenUsed="0"/>
+    <w:lsdException w:name="Medium Grid 1 Accent 3" w:semiHidden="0" w:uiPriority="67" w:unhideWhenUsed="0"/>
+    <w:lsdException w:name="Medium Grid 2 Accent 3" w:semiHidden="0" w:uiPriority="68" w:unhideWhenUsed="0"/>
+    <w:lsdException w:name="Medium Grid 3 Accent 3" w:semiHidden="0" w:uiPriority="69" w:unhideWhenUsed="0"/>
+    <w:lsdException w:name="Dark List Accent 3" w:semiHidden="0" w:uiPriority="70" w:unhideWhenUsed="0"/>
+    <w:lsdException w:name="Colorful Shading Accent 3" w:semiHidden="0" w:uiPriority="71" w:unhideWhenUsed="0"/>
+    <w:lsdException w:name="Colorful List Accent 3" w:semiHidden="0" w:uiPriority="72" w:unhideWhenUsed="0"/>
+    <w:lsdException w:name="Colorful Grid Accent 3" w:semiHidden="0" w:uiPriority="73" w:unhideWhenUsed="0"/>
+    <w:lsdException w:name="Light Shading Accent 4" w:semiHidden="0" w:uiPriority="60" w:unhideWhenUsed="0"/>
+    <w:lsdException w:name="Light List Accent 4" w:semiHidden="0" w:uiPriority="61" w:unhideWhenUsed="0"/>
+    <w:lsdException w:name="Light Grid Accent 4" w:semiHidden="0" w:uiPriority="62" w:unhideWhenUsed="0"/>
+    <w:lsdException w:name="Medium Shading 1 Accent 4" w:semiHidden="0" w:uiPriority="63" w:unhideWhenUsed="0"/>
+    <w:lsdException w:name="Medium Shading 2 Accent 4" w:semiHidden="0" w:uiPriority="64" w:unhideWhenUsed="0"/>
+    <w:lsdException w:name="Medium List 1 Accent 4" w:semiHidden="0" w:uiPriority="65" w:unhideWhenUsed="0"/>
+    <w:lsdException w:name="Medium List 2 Accent 4" w:semiHidden="0" w:uiPriority="66" w:unhideWhenUsed="0"/>
+    <w:lsdException w:name="Medium Grid 1 Accent 4" w:semiHidden="0" w:uiPriority="67" w:unhideWhenUsed="0"/>
+    <w:lsdException w:name="Medium Grid 2 Accent 4" w:semiHidden="0" w:uiPriority="68" w:unhideWhenUsed="0"/>
+    <w:lsdException w:name="Medium Grid 3 Accent 4" w:semiHidden="0" w:uiPriority="69" w:unhideWhenUsed="0"/>
+    <w:lsdException w:name="Dark List Accent 4" w:semiHidden="0" w:uiPriority="70" w:unhideWhenUsed="0"/>
+    <w:lsdException w:name="Colorful Shading Accent 4" w:semiHidden="0" w:uiPriority="71" w:unhideWhenUsed="0"/>
+    <w:lsdException w:name="Colorful List Accent 4" w:semiHidden="0" w:uiPriority="72" w:unhideWhenUsed="0"/>
+    <w:lsdException w:name="Colorful Grid Accent 4" w:semiHidden="0" w:uiPriority="73" w:unhideWhenUsed="0"/>
+    <w:lsdException w:name="Light Shading Accent 5" w:semiHidden="0" w:uiPriority="60" w:unhideWhenUsed="0"/>
+    <w:lsdException w:name="Light List Accent 5" w:semiHidden="0" w:uiPriority="61" w:unhideWhenUsed="0"/>
+    <w:lsdException w:name="Light Grid Accent 5" w:semiHidden="0" w:uiPriority="62" w:unhideWhenUsed="0"/>
+    <w:lsdException w:name="Medium Shading 1 Accent 5" w:semiHidden="0" w:uiPriority="63" w:unhideWhenUsed="0"/>
+    <w:lsdException w:name="Medium Shading 2 Accent 5" w:semiHidden="0" w:uiPriority="64" w:unhideWhenUsed="0"/>
+    <w:lsdException w:name="Medium List 1 Accent 5" w:semiHidden="0" w:uiPriority="65" w:unhideWhenUsed="0"/>
+    <w:lsdException w:name="Medium List 2 Accent 5" w:semiHidden="0" w:uiPriority="66" w:unhideWhenUsed="0"/>
+    <w:lsdException w:name="Medium Grid 1 Accent 5" w:semiHidden="0" w:uiPriority="67" w:unhideWhenUsed="0"/>
+    <w:lsdException w:name="Medium Grid 2 Accent 5" w:semiHidden="0" w:uiPriority="68" w:unhideWhenUsed="0"/>
+    <w:lsdException w:name="Medium Grid 3 Accent 5" w:semiHidden="0" w:uiPriority="69" w:unhideWhenUsed="0"/>
+    <w:lsdException w:name="Dark List Accent 5" w:semiHidden="0" w:uiPriority="70" w:unhideWhenUsed="0"/>
+    <w:lsdException w:name="Colorful Shading Accent 5" w:semiHidden="0" w:uiPriority="71" w:unhideWhenUsed="0"/>
+    <w:lsdException w:name="Colorful List Accent 5" w:semiHidden="0" w:uiPriority="72" w:unhideWhenUsed="0"/>
+    <w:lsdException w:name="Colorful Grid Accent 5" w:semiHidden="0" w:uiPriority="73" w:unhideWhenUsed="0"/>
+    <w:lsdException w:name="Light Shading Accent 6" w:semiHidden="0" w:uiPriority="60" w:unhideWhenUsed="0"/>
+    <w:lsdException w:name="Light List Accent 6" w:semiHidden="0" w:uiPriority="61" w:unhideWhenUsed="0"/>
+    <w:lsdException w:name="Light Grid Accent 6" w:semiHidden="0" w:uiPriority="62" w:unhideWhenUsed="0"/>
+    <w:lsdException w:name="Medium Shading 1 Accent 6" w:semiHidden="0" w:uiPriority="63" w:unhideWhenUsed="0"/>
+    <w:lsdException w:name="Medium Shading 2 Accent 6" w:semiHidden="0" w:uiPriority="64" w:unhideWhenUsed="0"/>
+    <w:lsdException w:name="Medium List 1 Accent 6" w:semiHidden="0" w:uiPriority="65" w:unhideWhenUsed="0"/>
+    <w:lsdException w:name="Medium List 2 Accent 6" w:semiHidden="0" w:uiPriority="66" w:unhideWhenUsed="0"/>
+    <w:lsdException w:name="Medium Grid 1 Accent 6" w:semiHidden="0" w:uiPriority="67" w:unhideWhenUsed="0"/>
+    <w:lsdException w:name="Medium Grid 2 Accent 6" w:semiHidden="0" w:uiPriority="68" w:unhideWhenUsed="0"/>
+    <w:lsdException w:name="Medium Grid 3 Accent 6" w:semiHidden="0" w:uiPriority="69" w:unhideWhenUsed="0"/>
+    <w:lsdException w:name="Dark List Accent 6" w:semiHidden="0" w:uiPriority="70" w:unhideWhenUsed="0"/>
+    <w:lsdException w:name="Colorful Shading Accent 6" w:semiHidden="0" w:uiPriority="71" w:unhideWhenUsed="0"/>
+    <w:lsdException w:name="Colorful List Accent 6" w:semiHidden="0" w:uiPriority="72" w:unhideWhenUsed="0"/>
+    <w:lsdException w:name="Colorful Grid Accent 6" w:semiHidden="0" w:uiPriority="73" w:unhideWhenUsed="0"/>
+    <w:lsdException w:name="Subtle Emphasis" w:semiHidden="0" w:uiPriority="19" w:unhideWhenUsed="0" w:qFormat="1"/>
+    <w:lsdException w:name="Intense Emphasis" w:semiHidden="0" w:uiPriority="21" w:unhideWhenUsed="0" w:qFormat="1"/>
+    <w:lsdException w:name="Subtle Reference" w:semiHidden="0" w:uiPriority="31" w:unhideWhenUsed="0" w:qFormat="1"/>
+    <w:lsdException w:name="Intense Reference" w:semiHidden="0" w:uiPriority="32" w:unhideWhenUsed="0" w:qFormat="1"/>
+    <w:lsdException w:name="Book Title" w:semiHidden="0" w:uiPriority="33" w:unhideWhenUsed="0" w:qFormat="1"/>
+    <w:lsdException w:name="Bibliography" w:uiPriority="37"/>
+    <w:lsdException w:name="TOC Heading" w:uiPriority="39" w:qFormat="1"/>
+  </w:latentStyles>
+  <w:style w:type="paragraph" w:default="1" w:styleId="Normal">
+    <w:name w:val="Normal"/>
+    <w:qFormat/>
+  </w:style>
+  <w:style w:type="character" w:default="1" w:styleId="Fuentedeprrafopredeter">
+    <w:name w:val="Default Paragraph Font"/>
+    <w:uiPriority w:val="1"/>
+    <w:semiHidden/>
+    <w:unhideWhenUsed/>
+  </w:style>
+  <w:style w:type="table" w:default="1" w:styleId="Tablanormal">
+    <w:name w:val="Normal Table"/>
+    <w:uiPriority w:val="99"/>
+    <w:semiHidden/>
+    <w:unhideWhenUsed/>
+    <w:tblPr>
+      <w:tblInd w:w="0" w:type="dxa"/>
+      <w:tblCellMar>
+        <w:top w:w="0" w:type="dxa"/>
+        <w:left w:w="108" w:type="dxa"/>
+        <w:bottom w:w="0" w:type="dxa"/>
+        <w:right w:w="108" w:type="dxa"/>
+      </w:tblCellMar>
+    </w:tblPr>
+  </w:style>
+  <w:style w:type="numbering" w:default="1" w:styleId="Sinlista">
+    <w:name w:val="No List"/>
+    <w:uiPriority w:val="99"/>
+    <w:semiHidden/>
+    <w:unhideWhenUsed/>
   </w:style>
 </w:styles>
 </file>

</xml_diff>